<commit_message>
Updated CV to include Option Price Project
</commit_message>
<xml_diff>
--- a/resume/Stohler_CV.docx
+++ b/resume/Stohler_CV.docx
@@ -1994,6 +1994,150 @@
           <w:szCs w:val="24"/>
         </w:rPr>
         <w:lastRenderedPageBreak/>
+        <w:t>Current Projects</w:t>
+      </w:r>
+    </w:p>
+    <w:p>
+      <w:pPr>
+        <w:spacing w:after="0" w:line="276" w:lineRule="auto"/>
+        <w:jc w:val="both"/>
+        <w:rPr>
+          <w:rFonts w:ascii="Cambria" w:hAnsi="Cambria" w:cs="Times New Roman"/>
+          <w:noProof/>
+          <w:sz w:val="20"/>
+        </w:rPr>
+      </w:pPr>
+    </w:p>
+    <w:tbl>
+      <w:tblPr>
+        <w:tblStyle w:val="Tabellenraster"/>
+        <w:tblW w:w="0" w:type="auto"/>
+        <w:tblBorders>
+          <w:top w:val="none" w:sz="0" w:space="0" w:color="auto"/>
+          <w:left w:val="none" w:sz="0" w:space="0" w:color="auto"/>
+          <w:bottom w:val="none" w:sz="0" w:space="0" w:color="auto"/>
+          <w:right w:val="none" w:sz="0" w:space="0" w:color="auto"/>
+          <w:insideH w:val="none" w:sz="0" w:space="0" w:color="auto"/>
+          <w:insideV w:val="none" w:sz="0" w:space="0" w:color="auto"/>
+        </w:tblBorders>
+        <w:tblLook w:val="04A0" w:firstRow="1" w:lastRow="0" w:firstColumn="1" w:lastColumn="0" w:noHBand="0" w:noVBand="1"/>
+      </w:tblPr>
+      <w:tblGrid>
+        <w:gridCol w:w="10070"/>
+      </w:tblGrid>
+      <w:tr>
+        <w:tc>
+          <w:tcPr>
+            <w:tcW w:w="10070" w:type="dxa"/>
+          </w:tcPr>
+          <w:p>
+            <w:pPr>
+              <w:spacing w:line="276" w:lineRule="auto"/>
+              <w:jc w:val="both"/>
+              <w:rPr>
+                <w:rFonts w:ascii="Cambria" w:hAnsi="Cambria" w:cs="Times New Roman"/>
+                <w:noProof/>
+                <w:sz w:val="20"/>
+              </w:rPr>
+            </w:pPr>
+            <w:r>
+              <w:rPr>
+                <w:rFonts w:ascii="Cambria" w:hAnsi="Cambria" w:cs="Times New Roman"/>
+                <w:b/>
+                <w:i/>
+                <w:noProof/>
+                <w:sz w:val="20"/>
+              </w:rPr>
+              <w:t>Characterizing Market Expectations through Option-Implied Distributions</w:t>
+            </w:r>
+            <w:r>
+              <w:rPr>
+                <w:rFonts w:ascii="Cambria" w:hAnsi="Cambria" w:cs="Times New Roman"/>
+                <w:b/>
+                <w:noProof/>
+                <w:sz w:val="20"/>
+              </w:rPr>
+              <w:t xml:space="preserve">, </w:t>
+            </w:r>
+            <w:r>
+              <w:rPr>
+                <w:rFonts w:ascii="Cambria" w:hAnsi="Cambria" w:cs="Times New Roman"/>
+                <w:noProof/>
+                <w:sz w:val="20"/>
+              </w:rPr>
+              <w:t xml:space="preserve">with </w:t>
+            </w:r>
+            <w:r>
+              <w:rPr>
+                <w:rFonts w:ascii="Cambria" w:hAnsi="Cambria" w:cs="Times New Roman"/>
+                <w:noProof/>
+                <w:sz w:val="20"/>
+              </w:rPr>
+              <w:t>Benedikt Stratmann</w:t>
+            </w:r>
+            <w:r>
+              <w:rPr>
+                <w:rFonts w:ascii="Cambria" w:hAnsi="Cambria" w:cs="Times New Roman"/>
+                <w:noProof/>
+                <w:sz w:val="20"/>
+              </w:rPr>
+              <w:t>.</w:t>
+            </w:r>
+          </w:p>
+        </w:tc>
+      </w:tr>
+    </w:tbl>
+    <w:p>
+      <w:pPr>
+        <w:pBdr>
+          <w:bottom w:val="single" w:sz="6" w:space="1" w:color="auto"/>
+        </w:pBdr>
+        <w:spacing w:after="0" w:line="276" w:lineRule="auto"/>
+        <w:jc w:val="both"/>
+        <w:rPr>
+          <w:rFonts w:ascii="Cambria" w:hAnsi="Cambria" w:cs="Times New Roman"/>
+          <w:b/>
+          <w:noProof/>
+          <w:szCs w:val="24"/>
+        </w:rPr>
+      </w:pPr>
+    </w:p>
+    <w:p>
+      <w:pPr>
+        <w:pBdr>
+          <w:bottom w:val="single" w:sz="6" w:space="1" w:color="auto"/>
+        </w:pBdr>
+        <w:spacing w:after="0" w:line="276" w:lineRule="auto"/>
+        <w:jc w:val="both"/>
+        <w:rPr>
+          <w:rFonts w:ascii="Cambria" w:hAnsi="Cambria" w:cs="Times New Roman"/>
+          <w:b/>
+          <w:noProof/>
+          <w:szCs w:val="24"/>
+        </w:rPr>
+      </w:pPr>
+    </w:p>
+    <w:p>
+      <w:pPr>
+        <w:pBdr>
+          <w:bottom w:val="single" w:sz="6" w:space="1" w:color="auto"/>
+        </w:pBdr>
+        <w:spacing w:after="0" w:line="276" w:lineRule="auto"/>
+        <w:jc w:val="both"/>
+        <w:rPr>
+          <w:rFonts w:ascii="Cambria" w:hAnsi="Cambria" w:cs="Times New Roman"/>
+          <w:b/>
+          <w:noProof/>
+          <w:szCs w:val="24"/>
+        </w:rPr>
+      </w:pPr>
+      <w:r>
+        <w:rPr>
+          <w:rFonts w:ascii="Cambria" w:hAnsi="Cambria" w:cs="Times New Roman"/>
+          <w:b/>
+          <w:noProof/>
+          <w:szCs w:val="24"/>
+        </w:rPr>
         <w:t>Conference, Seminar &amp; Workshop Presentations</w:t>
       </w:r>
     </w:p>
@@ -2564,32 +2708,6 @@
               <w:t>f the Econometric Society (Nashville)</w:t>
             </w:r>
           </w:p>
-          <w:p>
-            <w:pPr>
-              <w:pStyle w:val="Listenabsatz"/>
-              <w:numPr>
-                <w:ilvl w:val="0"/>
-                <w:numId w:val="5"/>
-              </w:numPr>
-              <w:spacing w:line="276" w:lineRule="auto"/>
-              <w:jc w:val="both"/>
-              <w:rPr>
-                <w:rFonts w:ascii="Cambria" w:hAnsi="Cambria" w:cs="Times New Roman"/>
-                <w:noProof/>
-                <w:sz w:val="20"/>
-                <w:lang w:val="de-DE"/>
-              </w:rPr>
-            </w:pPr>
-            <w:r>
-              <w:rPr>
-                <w:rFonts w:ascii="Cambria" w:hAnsi="Cambria" w:cs="Times New Roman"/>
-                <w:noProof/>
-                <w:sz w:val="20"/>
-                <w:lang w:val="de-DE"/>
-              </w:rPr>
-              <w:t>Bonn Macro Lunch Seminar (Bonn)</w:t>
-            </w:r>
-          </w:p>
         </w:tc>
       </w:tr>
     </w:tbl>
@@ -2772,32 +2890,6 @@
                 <w:rFonts w:ascii="Cambria" w:hAnsi="Cambria" w:cs="Times New Roman"/>
                 <w:noProof/>
                 <w:sz w:val="20"/>
-                <w:lang w:val="de-DE"/>
-              </w:rPr>
-            </w:pPr>
-            <w:r>
-              <w:rPr>
-                <w:rFonts w:ascii="Cambria" w:hAnsi="Cambria" w:cs="Times New Roman"/>
-                <w:noProof/>
-                <w:sz w:val="20"/>
-                <w:lang w:val="de-DE"/>
-              </w:rPr>
-              <w:t>Bonn Macro Lunch Seminar (Bonn)</w:t>
-            </w:r>
-          </w:p>
-          <w:p>
-            <w:pPr>
-              <w:pStyle w:val="Listenabsatz"/>
-              <w:numPr>
-                <w:ilvl w:val="0"/>
-                <w:numId w:val="5"/>
-              </w:numPr>
-              <w:spacing w:line="276" w:lineRule="auto"/>
-              <w:jc w:val="both"/>
-              <w:rPr>
-                <w:rFonts w:ascii="Cambria" w:hAnsi="Cambria" w:cs="Times New Roman"/>
-                <w:noProof/>
-                <w:sz w:val="20"/>
               </w:rPr>
             </w:pPr>
             <w:r>
@@ -3744,35 +3836,6 @@
         </w:tc>
       </w:tr>
     </w:tbl>
-    <w:p>
-      <w:pPr>
-        <w:rPr>
-          <w:rFonts w:ascii="Cambria" w:hAnsi="Cambria" w:cs="Times New Roman"/>
-          <w:b/>
-          <w:noProof/>
-          <w:sz w:val="20"/>
-        </w:rPr>
-      </w:pPr>
-    </w:p>
-    <w:p>
-      <w:pPr>
-        <w:rPr>
-          <w:rFonts w:ascii="Cambria" w:hAnsi="Cambria" w:cs="Times New Roman"/>
-          <w:b/>
-          <w:noProof/>
-          <w:sz w:val="20"/>
-        </w:rPr>
-      </w:pPr>
-      <w:r>
-        <w:rPr>
-          <w:rFonts w:ascii="Cambria" w:hAnsi="Cambria" w:cs="Times New Roman"/>
-          <w:b/>
-          <w:noProof/>
-          <w:sz w:val="20"/>
-        </w:rPr>
-        <w:br w:type="page"/>
-      </w:r>
-    </w:p>
     <w:p>
       <w:pPr>
         <w:pBdr>

</xml_diff>